<commit_message>
adding step by step guide
</commit_message>
<xml_diff>
--- a/_word/custom-hyphenation-patterns.docx
+++ b/_word/custom-hyphenation-patterns.docx
@@ -24,8 +24,13 @@
         <w:t>hyphenation-patterns</w:t>
       </w:r>
       <w:r>
-        <w:t>; data-tags: typeset;</w:t>
-      </w:r>
+        <w:t xml:space="preserve">; data-tags: </w:t>
+      </w:r>
+      <w:proofErr w:type="gramStart"/>
+      <w:r>
+        <w:t>typeset;</w:t>
+      </w:r>
+      <w:proofErr w:type="gramEnd"/>
     </w:p>
     <w:p>
       <w:pPr>
@@ -48,7 +53,31 @@
         <w:pStyle w:val="HEDPlaintextparagraph"/>
       </w:pPr>
       <w:r>
-        <w:t>A “hyphenation pattern” determines how hyphens can be inserted into a word. For example, a hyphenation pattern for the word example might look like this: “ex-am-ple”, specifying that hyphens may be inserted only between the x and a, and between the m and p. Hederis includes standard hyphenation patterns for most languages, but if you’ve got an odd word that just isn’t breaking right (for example, a name or other proper noun that doesn’t conform to your language’s normal hyphenation rules), you can add a custom hyphenation pattern for it in Hederis.</w:t>
+        <w:t>A “hyphenation pattern” determines how hyphens can be inserted into a word. For example, a hyphenation pattern for the word example might look like this: “ex-am-</w:t>
+      </w:r>
+      <w:proofErr w:type="spellStart"/>
+      <w:r>
+        <w:t>ple</w:t>
+      </w:r>
+      <w:proofErr w:type="spellEnd"/>
+      <w:r>
+        <w:t xml:space="preserve">”, specifying that hyphens may be inserted only between the x and a, and between the m and p. </w:t>
+      </w:r>
+      <w:proofErr w:type="spellStart"/>
+      <w:r>
+        <w:t>Hederis</w:t>
+      </w:r>
+      <w:proofErr w:type="spellEnd"/>
+      <w:r>
+        <w:t xml:space="preserve"> includes standard hyphenation patterns for most languages, but if you’ve got an odd word that just isn’t breaking right (for example, a name or other proper noun that doesn’t conform to your language’s normal hyphenation rules), you can add a custom hyphenation pattern for it in </w:t>
+      </w:r>
+      <w:proofErr w:type="spellStart"/>
+      <w:r>
+        <w:t>Hederis</w:t>
+      </w:r>
+      <w:proofErr w:type="spellEnd"/>
+      <w:r>
+        <w:t>.</w:t>
       </w:r>
     </w:p>
     <w:p>
@@ -80,7 +109,27 @@
         <w:pStyle w:val="HEDListitem-Numbered"/>
       </w:pPr>
       <w:r>
-        <w:t xml:space="preserve">Type your word in the box. If there is already some content in the box, add a comma after it before typing your word. If you need to type multiple </w:t>
+        <w:t xml:space="preserve">Type your word in the box. If there is already some content in the box, add a comma after it before typing your word. </w:t>
+      </w:r>
+      <w:r>
+        <w:t>Type a “-</w:t>
+      </w:r>
+      <w:r>
+        <w:t>”</w:t>
+      </w:r>
+      <w:r>
+        <w:t xml:space="preserve"> in every location in your word where you want to allow a hyphen (like the ex-am-</w:t>
+      </w:r>
+      <w:proofErr w:type="spellStart"/>
+      <w:r>
+        <w:t>ple</w:t>
+      </w:r>
+      <w:proofErr w:type="spellEnd"/>
+      <w:r>
+        <w:t xml:space="preserve"> above). </w:t>
+      </w:r>
+      <w:r>
+        <w:t xml:space="preserve">If you need to type multiple </w:t>
       </w:r>
       <w:r>
         <w:t xml:space="preserve">distinct </w:t>
@@ -104,16 +153,29 @@
       <w:r>
         <w:t xml:space="preserve">Here’s a quick video of this in action: </w:t>
       </w:r>
-      <w:r>
-        <w:t>https://capture.dropbox.com/Gbf0tIr26CMo5tFh</w:t>
-      </w:r>
+      <w:hyperlink r:id="rId5" w:history="1">
+        <w:r>
+          <w:rPr>
+            <w:rStyle w:val="Hyperlink"/>
+          </w:rPr>
+          <w:t>https://capture.dropbox.com/Gbf0tIr26CMo5tFh</w:t>
+        </w:r>
+      </w:hyperlink>
     </w:p>
     <w:p>
       <w:pPr>
         <w:pStyle w:val="HEDPlaintextparagraph"/>
       </w:pPr>
       <w:r>
-        <w:t>These custom patterns will apply to the Design Preview and to the exported PDF, but not to the EPUB—we leave EPUB hyphenation up to each eReader device.</w:t>
+        <w:t xml:space="preserve">These custom patterns will apply to the Design Preview and to the exported PDF, but not to the EPUB—we leave EPUB hyphenation up to each </w:t>
+      </w:r>
+      <w:proofErr w:type="spellStart"/>
+      <w:r>
+        <w:t>eReader</w:t>
+      </w:r>
+      <w:proofErr w:type="spellEnd"/>
+      <w:r>
+        <w:t xml:space="preserve"> device.</w:t>
       </w:r>
     </w:p>
     <w:sectPr>
@@ -745,6 +807,29 @@
       <w:szCs w:val="20"/>
     </w:rPr>
   </w:style>
+  <w:style w:type="character" w:styleId="Hyperlink">
+    <w:name w:val="Hyperlink"/>
+    <w:basedOn w:val="DefaultParagraphFont"/>
+    <w:uiPriority w:val="99"/>
+    <w:unhideWhenUsed/>
+    <w:rsid w:val="00C91B6B"/>
+    <w:rPr>
+      <w:color w:val="0563C1" w:themeColor="hyperlink"/>
+      <w:u w:val="single"/>
+    </w:rPr>
+  </w:style>
+  <w:style w:type="character" w:styleId="UnresolvedMention">
+    <w:name w:val="Unresolved Mention"/>
+    <w:basedOn w:val="DefaultParagraphFont"/>
+    <w:uiPriority w:val="99"/>
+    <w:semiHidden/>
+    <w:unhideWhenUsed/>
+    <w:rsid w:val="00C91B6B"/>
+    <w:rPr>
+      <w:color w:val="605E5C"/>
+      <w:shd w:val="clear" w:color="auto" w:fill="E1DFDD"/>
+    </w:rPr>
+  </w:style>
 </w:styles>
 </file>
 

</xml_diff>